<commit_message>
Wijzigingen website en variabelen verwijderen datasimulatiescripts
</commit_message>
<xml_diff>
--- a/R/01-One-sample-t-toets-R.docx
+++ b/R/01-One-sample-t-toets-R.docx
@@ -323,7 +323,7 @@
         <w:pStyle w:val="BodyText"/>
       </w:pPr>
       <w:r>
-        <w:t xml:space="preserve">Dit onderzoek vertaalt zich in de volgende combinatie van hypothesen, waarbij de nulhypothese zo geformuleerd is dat er geen effect is en de alternatieve hypothese zo geformuleerd is dat er een effect is wat overeenkomt met de verwachting van de onderzoeker.</w:t>
+        <w:t xml:space="preserve">Dit onderzoek vertaalt zich in de volgende combinatie van hypothesen, waarbij de nulhypothese zo geformuleerd is dat er geen effect of verschil is en de alternatieve hypothese zo geformuleerd is dat er wel een effect of verschil is.</w:t>
       </w:r>
     </w:p>
     <w:p>
@@ -2459,7 +2459,7 @@
         <w:rPr>
           <w:rStyle w:val="VerbatimChar"/>
         </w:rPr>
-        <w:t xml:space="preserve">## W = 0.98159, p-value = 0.866</w:t>
+        <w:t xml:space="preserve">## W = 0.9289, p-value = 0.04591</w:t>
       </w:r>
     </w:p>
     <w:p>
@@ -2467,7 +2467,7 @@
         <w:pStyle w:val="FirstParagraph"/>
       </w:pPr>
       <w:r>
-        <w:t xml:space="preserve">De p-waarde is 0,87, dus er is geen statistisch significant verschil gevonden tussen de verdeling van de steekproef en de normale verdeling. De</w:t>
+        <w:t xml:space="preserve">De p-waarde is 0,05, dus er is geen statistisch significant verschil gevonden tussen de verdeling van de steekproef en de normale verdeling. De</w:t>
       </w:r>
       <w:r>
         <w:t xml:space="preserve"> </w:t>
@@ -3056,7 +3056,7 @@
         <w:t xml:space="preserve"> </w:t>
       </w:r>
       <w:r>
-        <w:t xml:space="preserve">Laatst gewijzigd op:25-05-2020</w:t>
+        <w:t xml:space="preserve">Laatst gewijzigd op:05-08-2020</w:t>
       </w:r>
     </w:p>
     <w:bookmarkEnd w:id="60"/>

</xml_diff>